<commit_message>
Signed-off-by: Manish Kumar <manish.kumar@softwareag.com>
</commit_message>
<xml_diff>
--- a/Docs/Manish/Imp_details.docx
+++ b/Docs/Manish/Imp_details.docx
@@ -1,6 +1,6 @@
 
 <file path=word/document.xml><?xml version="1.0" encoding="utf-8"?>
-<w:document xmlns:wpc="http://schemas.microsoft.com/office/word/2010/wordprocessingCanvas" xmlns:cx="http://schemas.microsoft.com/office/drawing/2014/chartex" xmlns:cx1="http://schemas.microsoft.com/office/drawing/2015/9/8/chartex" xmlns:cx2="http://schemas.microsoft.com/office/drawing/2015/10/21/chartex" xmlns:cx3="http://schemas.microsoft.com/office/drawing/2016/5/9/chartex" xmlns:cx4="http://schemas.microsoft.com/office/drawing/2016/5/10/chartex" xmlns:cx5="http://schemas.microsoft.com/office/drawing/2016/5/11/chartex" xmlns:cx6="http://schemas.microsoft.com/office/drawing/2016/5/12/chartex" xmlns:cx7="http://schemas.microsoft.com/office/drawing/2016/5/13/chartex" xmlns:cx8="http://schemas.microsoft.com/office/drawing/2016/5/14/chartex" xmlns:mc="http://schemas.openxmlformats.org/markup-compatibility/2006" xmlns:aink="http://schemas.microsoft.com/office/drawing/2016/ink" xmlns:am3d="http://schemas.microsoft.com/office/drawing/2017/model3d" xmlns:o="urn:schemas-microsoft-com:office:office" xmlns:r="http://schemas.openxmlformats.org/officeDocument/2006/relationships" xmlns:m="http://schemas.openxmlformats.org/officeDocument/2006/math" xmlns:v="urn:schemas-microsoft-com:vml" xmlns:wp14="http://schemas.microsoft.com/office/word/2010/wordprocessingDrawing" xmlns:wp="http://schemas.openxmlformats.org/drawingml/2006/wordprocessingDrawing" xmlns:w10="urn:schemas-microsoft-com:office:word" xmlns:w="http://schemas.openxmlformats.org/wordprocessingml/2006/main" xmlns:w14="http://schemas.microsoft.com/office/word/2010/wordml" xmlns:w15="http://schemas.microsoft.com/office/word/2012/wordml" xmlns:w16cex="http://schemas.microsoft.com/office/word/2018/wordml/cex" xmlns:w16cid="http://schemas.microsoft.com/office/word/2016/wordml/cid" xmlns:w16="http://schemas.microsoft.com/office/word/2018/wordml" xmlns:w16se="http://schemas.microsoft.com/office/word/2015/wordml/symex" xmlns:wpg="http://schemas.microsoft.com/office/word/2010/wordprocessingGroup" xmlns:wpi="http://schemas.microsoft.com/office/word/2010/wordprocessingInk" xmlns:wne="http://schemas.microsoft.com/office/word/2006/wordml" xmlns:wps="http://schemas.microsoft.com/office/word/2010/wordprocessingShape" mc:Ignorable="w14 w15 w16se w16cid w16 w16cex wp14">
+<w:document xmlns:wpc="http://schemas.microsoft.com/office/word/2010/wordprocessingCanvas" xmlns:cx="http://schemas.microsoft.com/office/drawing/2014/chartex" xmlns:cx1="http://schemas.microsoft.com/office/drawing/2015/9/8/chartex" xmlns:cx2="http://schemas.microsoft.com/office/drawing/2015/10/21/chartex" xmlns:cx3="http://schemas.microsoft.com/office/drawing/2016/5/9/chartex" xmlns:cx4="http://schemas.microsoft.com/office/drawing/2016/5/10/chartex" xmlns:cx5="http://schemas.microsoft.com/office/drawing/2016/5/11/chartex" xmlns:cx6="http://schemas.microsoft.com/office/drawing/2016/5/12/chartex" xmlns:cx7="http://schemas.microsoft.com/office/drawing/2016/5/13/chartex" xmlns:cx8="http://schemas.microsoft.com/office/drawing/2016/5/14/chartex" xmlns:mc="http://schemas.openxmlformats.org/markup-compatibility/2006" xmlns:aink="http://schemas.microsoft.com/office/drawing/2016/ink" xmlns:am3d="http://schemas.microsoft.com/office/drawing/2017/model3d" xmlns:o="urn:schemas-microsoft-com:office:office" xmlns:oel="http://schemas.microsoft.com/office/2019/extlst" xmlns:r="http://schemas.openxmlformats.org/officeDocument/2006/relationships" xmlns:m="http://schemas.openxmlformats.org/officeDocument/2006/math" xmlns:v="urn:schemas-microsoft-com:vml" xmlns:wp14="http://schemas.microsoft.com/office/word/2010/wordprocessingDrawing" xmlns:wp="http://schemas.openxmlformats.org/drawingml/2006/wordprocessingDrawing" xmlns:w10="urn:schemas-microsoft-com:office:word" xmlns:w="http://schemas.openxmlformats.org/wordprocessingml/2006/main" xmlns:w14="http://schemas.microsoft.com/office/word/2010/wordml" xmlns:w15="http://schemas.microsoft.com/office/word/2012/wordml" xmlns:w16cex="http://schemas.microsoft.com/office/word/2018/wordml/cex" xmlns:w16cid="http://schemas.microsoft.com/office/word/2016/wordml/cid" xmlns:w16="http://schemas.microsoft.com/office/word/2018/wordml" xmlns:w16sdtdh="http://schemas.microsoft.com/office/word/2020/wordml/sdtdatahash" xmlns:w16se="http://schemas.microsoft.com/office/word/2015/wordml/symex" xmlns:wpg="http://schemas.microsoft.com/office/word/2010/wordprocessingGroup" xmlns:wpi="http://schemas.microsoft.com/office/word/2010/wordprocessingInk" xmlns:wne="http://schemas.microsoft.com/office/word/2006/wordml" xmlns:wps="http://schemas.microsoft.com/office/word/2010/wordprocessingShape" mc:Ignorable="w14 w15 w16se w16cid w16 w16cex w16sdtdh wp14">
   <w:body>
     <w:p>
       <w:pPr>
@@ -79,6 +79,150 @@
         </w:rPr>
         <w:t>De1Flt!0</w:t>
       </w:r>
+    </w:p>
+    <w:p>
+      <w:pPr>
+        <w:rPr>
+          <w:rFonts w:ascii="Trebuchet MS" w:hAnsi="Trebuchet MS"/>
+          <w:sz w:val="20"/>
+          <w:szCs w:val="20"/>
+        </w:rPr>
+      </w:pPr>
+    </w:p>
+    <w:p>
+      <w:pPr>
+        <w:rPr>
+          <w:rFonts w:ascii="Trebuchet MS" w:hAnsi="Trebuchet MS"/>
+          <w:sz w:val="20"/>
+          <w:szCs w:val="20"/>
+        </w:rPr>
+      </w:pPr>
+    </w:p>
+    <w:p>
+      <w:pPr>
+        <w:rPr>
+          <w:rFonts w:ascii="Trebuchet MS" w:hAnsi="Trebuchet MS"/>
+          <w:sz w:val="20"/>
+          <w:szCs w:val="20"/>
+          <w:lang w:val="de-DE"/>
+        </w:rPr>
+      </w:pPr>
+      <w:r>
+        <w:rPr>
+          <w:rFonts w:ascii="Trebuchet MS" w:hAnsi="Trebuchet MS"/>
+          <w:sz w:val="20"/>
+          <w:szCs w:val="20"/>
+          <w:lang w:val="de-DE"/>
+        </w:rPr>
+        <w:t xml:space="preserve">Zerodha: </w:t>
+      </w:r>
+      <w:r>
+        <w:rPr>
+          <w:rFonts w:ascii="Trebuchet MS" w:hAnsi="Trebuchet MS"/>
+          <w:sz w:val="20"/>
+          <w:szCs w:val="20"/>
+          <w:lang w:val="de-DE"/>
+        </w:rPr>
+        <w:t>https://kite.zerodha.com/?next=%2Fholdings</w:t>
+      </w:r>
+    </w:p>
+    <w:p>
+      <w:pPr>
+        <w:rPr>
+          <w:rFonts w:ascii="Arial" w:hAnsi="Arial" w:cs="Arial"/>
+          <w:color w:val="222222"/>
+          <w:shd w:val="clear" w:color="auto" w:fill="FFFFFF"/>
+          <w:lang w:val="de-DE"/>
+        </w:rPr>
+      </w:pPr>
+      <w:r>
+        <w:rPr>
+          <w:rFonts w:ascii="Trebuchet MS" w:hAnsi="Trebuchet MS"/>
+          <w:sz w:val="20"/>
+          <w:szCs w:val="20"/>
+          <w:lang w:val="de-DE"/>
+        </w:rPr>
+        <w:tab/>
+        <w:t xml:space="preserve"> </w:t>
+      </w:r>
+      <w:r>
+        <w:rPr>
+          <w:rFonts w:ascii="Arial" w:hAnsi="Arial" w:cs="Arial"/>
+          <w:color w:val="222222"/>
+          <w:shd w:val="clear" w:color="auto" w:fill="FFFFFF"/>
+          <w:lang w:val="de-DE"/>
+        </w:rPr>
+        <w:t>DM3551 </w:t>
+      </w:r>
+    </w:p>
+    <w:p>
+      <w:pPr>
+        <w:rPr>
+          <w:rFonts w:ascii="Trebuchet MS" w:hAnsi="Trebuchet MS"/>
+          <w:sz w:val="20"/>
+          <w:szCs w:val="20"/>
+        </w:rPr>
+      </w:pPr>
+      <w:r>
+        <w:rPr>
+          <w:rFonts w:ascii="Trebuchet MS" w:hAnsi="Trebuchet MS"/>
+          <w:sz w:val="20"/>
+          <w:szCs w:val="20"/>
+        </w:rPr>
+        <w:t>Password</w:t>
+      </w:r>
+      <w:r>
+        <w:rPr>
+          <w:rFonts w:ascii="Trebuchet MS" w:hAnsi="Trebuchet MS"/>
+          <w:sz w:val="20"/>
+          <w:szCs w:val="20"/>
+        </w:rPr>
+        <w:t>:</w:t>
+      </w:r>
+      <w:r>
+        <w:rPr>
+          <w:rFonts w:ascii="Trebuchet MS" w:hAnsi="Trebuchet MS"/>
+          <w:sz w:val="20"/>
+          <w:szCs w:val="20"/>
+        </w:rPr>
+        <w:t xml:space="preserve"> De1Flt!</w:t>
+      </w:r>
+    </w:p>
+    <w:p>
+      <w:pPr>
+        <w:rPr>
+          <w:rFonts w:ascii="Trebuchet MS" w:hAnsi="Trebuchet MS"/>
+          <w:sz w:val="20"/>
+          <w:szCs w:val="20"/>
+        </w:rPr>
+      </w:pPr>
+      <w:r>
+        <w:rPr>
+          <w:rFonts w:ascii="Trebuchet MS" w:hAnsi="Trebuchet MS"/>
+          <w:sz w:val="20"/>
+          <w:szCs w:val="20"/>
+        </w:rPr>
+        <w:t>197582</w:t>
+      </w:r>
+    </w:p>
+    <w:p>
+      <w:pPr>
+        <w:rPr>
+          <w:rFonts w:ascii="Trebuchet MS" w:hAnsi="Trebuchet MS"/>
+          <w:sz w:val="20"/>
+          <w:szCs w:val="20"/>
+        </w:rPr>
+      </w:pPr>
+    </w:p>
+    <w:p>
+      <w:pPr>
+        <w:rPr>
+          <w:rFonts w:ascii="Trebuchet MS" w:hAnsi="Trebuchet MS"/>
+          <w:sz w:val="20"/>
+          <w:szCs w:val="20"/>
+          <w:lang w:val="de-DE"/>
+        </w:rPr>
+      </w:pPr>
     </w:p>
     <w:sectPr>
       <w:pgSz w:w="12240" w:h="15840"/>
@@ -91,7 +235,7 @@
 </file>
 
 <file path=word/endnotes.xml><?xml version="1.0" encoding="utf-8"?>
-<w:endnotes xmlns:wpc="http://schemas.microsoft.com/office/word/2010/wordprocessingCanvas" xmlns:cx="http://schemas.microsoft.com/office/drawing/2014/chartex" xmlns:cx1="http://schemas.microsoft.com/office/drawing/2015/9/8/chartex" xmlns:cx2="http://schemas.microsoft.com/office/drawing/2015/10/21/chartex" xmlns:cx3="http://schemas.microsoft.com/office/drawing/2016/5/9/chartex" xmlns:cx4="http://schemas.microsoft.com/office/drawing/2016/5/10/chartex" xmlns:cx5="http://schemas.microsoft.com/office/drawing/2016/5/11/chartex" xmlns:cx6="http://schemas.microsoft.com/office/drawing/2016/5/12/chartex" xmlns:cx7="http://schemas.microsoft.com/office/drawing/2016/5/13/chartex" xmlns:cx8="http://schemas.microsoft.com/office/drawing/2016/5/14/chartex" xmlns:mc="http://schemas.openxmlformats.org/markup-compatibility/2006" xmlns:aink="http://schemas.microsoft.com/office/drawing/2016/ink" xmlns:am3d="http://schemas.microsoft.com/office/drawing/2017/model3d" xmlns:o="urn:schemas-microsoft-com:office:office" xmlns:r="http://schemas.openxmlformats.org/officeDocument/2006/relationships" xmlns:m="http://schemas.openxmlformats.org/officeDocument/2006/math" xmlns:v="urn:schemas-microsoft-com:vml" xmlns:wp14="http://schemas.microsoft.com/office/word/2010/wordprocessingDrawing" xmlns:wp="http://schemas.openxmlformats.org/drawingml/2006/wordprocessingDrawing" xmlns:w10="urn:schemas-microsoft-com:office:word" xmlns:w="http://schemas.openxmlformats.org/wordprocessingml/2006/main" xmlns:w14="http://schemas.microsoft.com/office/word/2010/wordml" xmlns:w15="http://schemas.microsoft.com/office/word/2012/wordml" xmlns:w16cex="http://schemas.microsoft.com/office/word/2018/wordml/cex" xmlns:w16cid="http://schemas.microsoft.com/office/word/2016/wordml/cid" xmlns:w16="http://schemas.microsoft.com/office/word/2018/wordml" xmlns:w16se="http://schemas.microsoft.com/office/word/2015/wordml/symex" xmlns:wpg="http://schemas.microsoft.com/office/word/2010/wordprocessingGroup" xmlns:wpi="http://schemas.microsoft.com/office/word/2010/wordprocessingInk" xmlns:wne="http://schemas.microsoft.com/office/word/2006/wordml" xmlns:wps="http://schemas.microsoft.com/office/word/2010/wordprocessingShape" mc:Ignorable="w14 w15 w16se w16cid w16 w16cex wp14">
+<w:endnotes xmlns:wpc="http://schemas.microsoft.com/office/word/2010/wordprocessingCanvas" xmlns:cx="http://schemas.microsoft.com/office/drawing/2014/chartex" xmlns:cx1="http://schemas.microsoft.com/office/drawing/2015/9/8/chartex" xmlns:cx2="http://schemas.microsoft.com/office/drawing/2015/10/21/chartex" xmlns:cx3="http://schemas.microsoft.com/office/drawing/2016/5/9/chartex" xmlns:cx4="http://schemas.microsoft.com/office/drawing/2016/5/10/chartex" xmlns:cx5="http://schemas.microsoft.com/office/drawing/2016/5/11/chartex" xmlns:cx6="http://schemas.microsoft.com/office/drawing/2016/5/12/chartex" xmlns:cx7="http://schemas.microsoft.com/office/drawing/2016/5/13/chartex" xmlns:cx8="http://schemas.microsoft.com/office/drawing/2016/5/14/chartex" xmlns:mc="http://schemas.openxmlformats.org/markup-compatibility/2006" xmlns:aink="http://schemas.microsoft.com/office/drawing/2016/ink" xmlns:am3d="http://schemas.microsoft.com/office/drawing/2017/model3d" xmlns:o="urn:schemas-microsoft-com:office:office" xmlns:oel="http://schemas.microsoft.com/office/2019/extlst" xmlns:r="http://schemas.openxmlformats.org/officeDocument/2006/relationships" xmlns:m="http://schemas.openxmlformats.org/officeDocument/2006/math" xmlns:v="urn:schemas-microsoft-com:vml" xmlns:wp14="http://schemas.microsoft.com/office/word/2010/wordprocessingDrawing" xmlns:wp="http://schemas.openxmlformats.org/drawingml/2006/wordprocessingDrawing" xmlns:w10="urn:schemas-microsoft-com:office:word" xmlns:w="http://schemas.openxmlformats.org/wordprocessingml/2006/main" xmlns:w14="http://schemas.microsoft.com/office/word/2010/wordml" xmlns:w15="http://schemas.microsoft.com/office/word/2012/wordml" xmlns:w16cex="http://schemas.microsoft.com/office/word/2018/wordml/cex" xmlns:w16cid="http://schemas.microsoft.com/office/word/2016/wordml/cid" xmlns:w16="http://schemas.microsoft.com/office/word/2018/wordml" xmlns:w16sdtdh="http://schemas.microsoft.com/office/word/2020/wordml/sdtdatahash" xmlns:w16se="http://schemas.microsoft.com/office/word/2015/wordml/symex" xmlns:wpg="http://schemas.microsoft.com/office/word/2010/wordprocessingGroup" xmlns:wpi="http://schemas.microsoft.com/office/word/2010/wordprocessingInk" xmlns:wne="http://schemas.microsoft.com/office/word/2006/wordml" xmlns:wps="http://schemas.microsoft.com/office/word/2010/wordprocessingShape" mc:Ignorable="w14 w15 w16se w16cid w16 w16cex w16sdtdh wp14">
   <w:endnote w:type="separator" w:id="-1">
     <w:p>
       <w:pPr>
@@ -116,7 +260,7 @@
 </file>
 
 <file path=word/footnotes.xml><?xml version="1.0" encoding="utf-8"?>
-<w:footnotes xmlns:wpc="http://schemas.microsoft.com/office/word/2010/wordprocessingCanvas" xmlns:cx="http://schemas.microsoft.com/office/drawing/2014/chartex" xmlns:cx1="http://schemas.microsoft.com/office/drawing/2015/9/8/chartex" xmlns:cx2="http://schemas.microsoft.com/office/drawing/2015/10/21/chartex" xmlns:cx3="http://schemas.microsoft.com/office/drawing/2016/5/9/chartex" xmlns:cx4="http://schemas.microsoft.com/office/drawing/2016/5/10/chartex" xmlns:cx5="http://schemas.microsoft.com/office/drawing/2016/5/11/chartex" xmlns:cx6="http://schemas.microsoft.com/office/drawing/2016/5/12/chartex" xmlns:cx7="http://schemas.microsoft.com/office/drawing/2016/5/13/chartex" xmlns:cx8="http://schemas.microsoft.com/office/drawing/2016/5/14/chartex" xmlns:mc="http://schemas.openxmlformats.org/markup-compatibility/2006" xmlns:aink="http://schemas.microsoft.com/office/drawing/2016/ink" xmlns:am3d="http://schemas.microsoft.com/office/drawing/2017/model3d" xmlns:o="urn:schemas-microsoft-com:office:office" xmlns:r="http://schemas.openxmlformats.org/officeDocument/2006/relationships" xmlns:m="http://schemas.openxmlformats.org/officeDocument/2006/math" xmlns:v="urn:schemas-microsoft-com:vml" xmlns:wp14="http://schemas.microsoft.com/office/word/2010/wordprocessingDrawing" xmlns:wp="http://schemas.openxmlformats.org/drawingml/2006/wordprocessingDrawing" xmlns:w10="urn:schemas-microsoft-com:office:word" xmlns:w="http://schemas.openxmlformats.org/wordprocessingml/2006/main" xmlns:w14="http://schemas.microsoft.com/office/word/2010/wordml" xmlns:w15="http://schemas.microsoft.com/office/word/2012/wordml" xmlns:w16cex="http://schemas.microsoft.com/office/word/2018/wordml/cex" xmlns:w16cid="http://schemas.microsoft.com/office/word/2016/wordml/cid" xmlns:w16="http://schemas.microsoft.com/office/word/2018/wordml" xmlns:w16se="http://schemas.microsoft.com/office/word/2015/wordml/symex" xmlns:wpg="http://schemas.microsoft.com/office/word/2010/wordprocessingGroup" xmlns:wpi="http://schemas.microsoft.com/office/word/2010/wordprocessingInk" xmlns:wne="http://schemas.microsoft.com/office/word/2006/wordml" xmlns:wps="http://schemas.microsoft.com/office/word/2010/wordprocessingShape" mc:Ignorable="w14 w15 w16se w16cid w16 w16cex wp14">
+<w:footnotes xmlns:wpc="http://schemas.microsoft.com/office/word/2010/wordprocessingCanvas" xmlns:cx="http://schemas.microsoft.com/office/drawing/2014/chartex" xmlns:cx1="http://schemas.microsoft.com/office/drawing/2015/9/8/chartex" xmlns:cx2="http://schemas.microsoft.com/office/drawing/2015/10/21/chartex" xmlns:cx3="http://schemas.microsoft.com/office/drawing/2016/5/9/chartex" xmlns:cx4="http://schemas.microsoft.com/office/drawing/2016/5/10/chartex" xmlns:cx5="http://schemas.microsoft.com/office/drawing/2016/5/11/chartex" xmlns:cx6="http://schemas.microsoft.com/office/drawing/2016/5/12/chartex" xmlns:cx7="http://schemas.microsoft.com/office/drawing/2016/5/13/chartex" xmlns:cx8="http://schemas.microsoft.com/office/drawing/2016/5/14/chartex" xmlns:mc="http://schemas.openxmlformats.org/markup-compatibility/2006" xmlns:aink="http://schemas.microsoft.com/office/drawing/2016/ink" xmlns:am3d="http://schemas.microsoft.com/office/drawing/2017/model3d" xmlns:o="urn:schemas-microsoft-com:office:office" xmlns:oel="http://schemas.microsoft.com/office/2019/extlst" xmlns:r="http://schemas.openxmlformats.org/officeDocument/2006/relationships" xmlns:m="http://schemas.openxmlformats.org/officeDocument/2006/math" xmlns:v="urn:schemas-microsoft-com:vml" xmlns:wp14="http://schemas.microsoft.com/office/word/2010/wordprocessingDrawing" xmlns:wp="http://schemas.openxmlformats.org/drawingml/2006/wordprocessingDrawing" xmlns:w10="urn:schemas-microsoft-com:office:word" xmlns:w="http://schemas.openxmlformats.org/wordprocessingml/2006/main" xmlns:w14="http://schemas.microsoft.com/office/word/2010/wordml" xmlns:w15="http://schemas.microsoft.com/office/word/2012/wordml" xmlns:w16cex="http://schemas.microsoft.com/office/word/2018/wordml/cex" xmlns:w16cid="http://schemas.microsoft.com/office/word/2016/wordml/cid" xmlns:w16="http://schemas.microsoft.com/office/word/2018/wordml" xmlns:w16sdtdh="http://schemas.microsoft.com/office/word/2020/wordml/sdtdatahash" xmlns:w16se="http://schemas.microsoft.com/office/word/2015/wordml/symex" xmlns:wpg="http://schemas.microsoft.com/office/word/2010/wordprocessingGroup" xmlns:wpi="http://schemas.microsoft.com/office/word/2010/wordprocessingInk" xmlns:wne="http://schemas.microsoft.com/office/word/2006/wordml" xmlns:wps="http://schemas.microsoft.com/office/word/2010/wordprocessingShape" mc:Ignorable="w14 w15 w16se w16cid w16 w16cex w16sdtdh wp14">
   <w:footnote w:type="separator" w:id="-1">
     <w:p>
       <w:pPr>
@@ -141,7 +285,7 @@
 </file>
 
 <file path=word/styles.xml><?xml version="1.0" encoding="utf-8"?>
-<w:styles xmlns:mc="http://schemas.openxmlformats.org/markup-compatibility/2006" xmlns:r="http://schemas.openxmlformats.org/officeDocument/2006/relationships" xmlns:w="http://schemas.openxmlformats.org/wordprocessingml/2006/main" xmlns:w14="http://schemas.microsoft.com/office/word/2010/wordml" xmlns:w15="http://schemas.microsoft.com/office/word/2012/wordml" xmlns:w16cex="http://schemas.microsoft.com/office/word/2018/wordml/cex" xmlns:w16cid="http://schemas.microsoft.com/office/word/2016/wordml/cid" xmlns:w16="http://schemas.microsoft.com/office/word/2018/wordml" xmlns:w16se="http://schemas.microsoft.com/office/word/2015/wordml/symex" mc:Ignorable="w14 w15 w16se w16cid w16 w16cex">
+<w:styles xmlns:mc="http://schemas.openxmlformats.org/markup-compatibility/2006" xmlns:r="http://schemas.openxmlformats.org/officeDocument/2006/relationships" xmlns:w="http://schemas.openxmlformats.org/wordprocessingml/2006/main" xmlns:w14="http://schemas.microsoft.com/office/word/2010/wordml" xmlns:w15="http://schemas.microsoft.com/office/word/2012/wordml" xmlns:w16cex="http://schemas.microsoft.com/office/word/2018/wordml/cex" xmlns:w16cid="http://schemas.microsoft.com/office/word/2016/wordml/cid" xmlns:w16="http://schemas.microsoft.com/office/word/2018/wordml" xmlns:w16sdtdh="http://schemas.microsoft.com/office/word/2020/wordml/sdtdatahash" xmlns:w16se="http://schemas.microsoft.com/office/word/2015/wordml/symex" mc:Ignorable="w14 w15 w16se w16cid w16 w16cex w16sdtdh">
   <w:docDefaults>
     <w:rPrDefault>
       <w:rPr>
@@ -306,7 +450,7 @@
     <w:lsdException w:name="Table Web 2" w:semiHidden="1" w:unhideWhenUsed="1"/>
     <w:lsdException w:name="Table Web 3" w:semiHidden="1" w:unhideWhenUsed="1"/>
     <w:lsdException w:name="Balloon Text" w:semiHidden="1" w:unhideWhenUsed="1"/>
-    <w:lsdException w:name="Table Grid" w:semiHidden="1" w:uiPriority="59" w:unhideWhenUsed="1"/>
+    <w:lsdException w:name="Table Grid" w:uiPriority="59"/>
     <w:lsdException w:name="Table Theme" w:semiHidden="1" w:unhideWhenUsed="1"/>
     <w:lsdException w:name="Placeholder Text" w:semiHidden="1"/>
     <w:lsdException w:name="No Spacing" w:uiPriority="1" w:qFormat="1"/>
@@ -905,4 +1049,10 @@
   <a:objectDefaults/>
   <a:extraClrSchemeLst/>
 </a:theme>
+</file>
+
+<file path=docMetadata/LabelInfo.xml><?xml version="1.0" encoding="utf-8"?>
+<clbl:labelList xmlns:clbl="http://schemas.microsoft.com/office/2020/mipLabelMetadata">
+  <clbl:label id="{ee9ddd37-01c2-47a1-893c-5c0bdc1f6d39}" enabled="1" method="Privileged" siteId="{d9662eb9-ad98-4e74-a8a2-04ed5d544db6}" contentBits="0" removed="0"/>
+</clbl:labelList>
 </file>
</xml_diff>